<commit_message>
Modificato documento comandi ed aggiunto file_manager.c in stm32
</commit_message>
<xml_diff>
--- a/Documentation/Protocols/Commands.docx
+++ b/Documentation/Protocols/Commands.docx
@@ -151,7 +151,6 @@
         <w:rPr>
           <w:b/>
           <w:sz w:val="28"/>
-          <w:lang w:val="en-US"/>
         </w:rPr>
       </w:pPr>
     </w:p>
@@ -259,32 +258,47 @@
       </w:r>
     </w:p>
     <w:p>
-      <w:pPr>
-        <w:rPr>
-          <w:lang w:val="en-US"/>
-        </w:rPr>
-      </w:pPr>
-      <w:r>
-        <w:rPr>
-          <w:lang w:val="en-US"/>
-        </w:rPr>
+      <w:r>
         <w:t>0xFF</w:t>
       </w:r>
       <w:r>
-        <w:rPr>
-          <w:lang w:val="en-US"/>
-        </w:rPr>
-        <w:tab/>
-      </w:r>
-      <w:r>
-        <w:rPr>
-          <w:lang w:val="en-US"/>
-        </w:rPr>
+        <w:tab/>
+      </w:r>
+      <w:r>
         <w:tab/>
         <w:t>1 byte</w:t>
+      </w:r>
+    </w:p>
+    <w:p>
+      <w:r>
+        <w:t>0x01</w:t>
+      </w:r>
+      <w:r>
+        <w:tab/>
+      </w:r>
+      <w:r>
+        <w:tab/>
+        <w:t>1 byte</w:t>
+      </w:r>
+      <w:r>
+        <w:t xml:space="preserve"> </w:t>
+      </w:r>
+      <w:r>
+        <w:t xml:space="preserve">(* Identificatore </w:t>
+      </w:r>
+      <w:proofErr w:type="spellStart"/>
+      <w:r>
+        <w:t>Ack</w:t>
+      </w:r>
+      <w:proofErr w:type="spellEnd"/>
+      <w:r>
+        <w:t xml:space="preserve"> Discovery</w:t>
       </w:r>
       <w:bookmarkStart w:id="0" w:name="_GoBack"/>
       <w:bookmarkEnd w:id="0"/>
+      <w:r>
+        <w:t>*)</w:t>
+      </w:r>
     </w:p>
     <w:p>
       <w:pPr>
@@ -421,6 +435,66 @@
         </w:rPr>
         <w:tab/>
         <w:t>1 byte</w:t>
+      </w:r>
+    </w:p>
+    <w:p>
+      <w:pPr>
+        <w:rPr>
+          <w:lang w:val="en-US"/>
+        </w:rPr>
+      </w:pPr>
+      <w:r>
+        <w:rPr>
+          <w:lang w:val="en-US"/>
+        </w:rPr>
+        <w:t>0x02</w:t>
+      </w:r>
+      <w:r>
+        <w:rPr>
+          <w:lang w:val="en-US"/>
+        </w:rPr>
+        <w:tab/>
+      </w:r>
+      <w:r>
+        <w:rPr>
+          <w:lang w:val="en-US"/>
+        </w:rPr>
+        <w:tab/>
+        <w:t>1 byte</w:t>
+      </w:r>
+      <w:r>
+        <w:rPr>
+          <w:lang w:val="en-US"/>
+        </w:rPr>
+        <w:t xml:space="preserve"> (* </w:t>
+      </w:r>
+      <w:proofErr w:type="spellStart"/>
+      <w:r>
+        <w:rPr>
+          <w:lang w:val="en-US"/>
+        </w:rPr>
+        <w:t>Identificatore</w:t>
+      </w:r>
+      <w:proofErr w:type="spellEnd"/>
+      <w:r>
+        <w:rPr>
+          <w:lang w:val="en-US"/>
+        </w:rPr>
+        <w:t xml:space="preserve"> </w:t>
+      </w:r>
+      <w:proofErr w:type="spellStart"/>
+      <w:r>
+        <w:rPr>
+          <w:lang w:val="en-US"/>
+        </w:rPr>
+        <w:t>Notifica</w:t>
+      </w:r>
+      <w:proofErr w:type="spellEnd"/>
+      <w:r>
+        <w:rPr>
+          <w:lang w:val="en-US"/>
+        </w:rPr>
+        <w:t>*)</w:t>
       </w:r>
     </w:p>
     <w:p>

</xml_diff>

<commit_message>
Collegato DeviceManager con FileManager, Modificata documentazione
</commit_message>
<xml_diff>
--- a/Documentation/Protocols/Commands.docx
+++ b/Documentation/Protocols/Commands.docx
@@ -82,25 +82,53 @@
       </w:r>
     </w:p>
     <w:p>
-      <w:r>
+      <w:pPr>
+        <w:rPr>
+          <w:lang w:val="en-US"/>
+        </w:rPr>
+      </w:pPr>
+      <w:r>
+        <w:rPr>
+          <w:lang w:val="en-US"/>
+        </w:rPr>
         <w:t xml:space="preserve">0xFE </w:t>
       </w:r>
       <w:r>
-        <w:tab/>
-      </w:r>
-      <w:r>
+        <w:rPr>
+          <w:lang w:val="en-US"/>
+        </w:rPr>
+        <w:tab/>
+      </w:r>
+      <w:r>
+        <w:rPr>
+          <w:lang w:val="en-US"/>
+        </w:rPr>
         <w:tab/>
         <w:t>1 byte</w:t>
       </w:r>
     </w:p>
     <w:p>
-      <w:r>
+      <w:pPr>
+        <w:rPr>
+          <w:lang w:val="en-US"/>
+        </w:rPr>
+      </w:pPr>
+      <w:r>
+        <w:rPr>
+          <w:lang w:val="en-US"/>
+        </w:rPr>
         <w:t>0xFF</w:t>
       </w:r>
       <w:r>
-        <w:tab/>
-      </w:r>
-      <w:r>
+        <w:rPr>
+          <w:lang w:val="en-US"/>
+        </w:rPr>
+        <w:tab/>
+      </w:r>
+      <w:r>
+        <w:rPr>
+          <w:lang w:val="en-US"/>
+        </w:rPr>
         <w:tab/>
         <w:t>1 byte</w:t>
       </w:r>
@@ -258,13 +286,27 @@
       </w:r>
     </w:p>
     <w:p>
-      <w:r>
+      <w:pPr>
+        <w:rPr>
+          <w:lang w:val="en-US"/>
+        </w:rPr>
+      </w:pPr>
+      <w:r>
+        <w:rPr>
+          <w:lang w:val="en-US"/>
+        </w:rPr>
         <w:t>0xFF</w:t>
       </w:r>
       <w:r>
-        <w:tab/>
-      </w:r>
-      <w:r>
+        <w:rPr>
+          <w:lang w:val="en-US"/>
+        </w:rPr>
+        <w:tab/>
+      </w:r>
+      <w:r>
+        <w:rPr>
+          <w:lang w:val="en-US"/>
+        </w:rPr>
         <w:tab/>
         <w:t>1 byte</w:t>
       </w:r>
@@ -292,253 +334,309 @@
       </w:r>
       <w:proofErr w:type="spellEnd"/>
       <w:r>
-        <w:t xml:space="preserve"> Discovery</w:t>
+        <w:t xml:space="preserve"> </w:t>
+      </w:r>
+      <w:proofErr w:type="spellStart"/>
+      <w:r>
+        <w:t>Discovery</w:t>
+      </w:r>
+      <w:proofErr w:type="spellEnd"/>
+      <w:r>
+        <w:t>*)</w:t>
+      </w:r>
+    </w:p>
+    <w:p>
+      <w:pPr>
+        <w:rPr>
+          <w:u w:val="single"/>
+        </w:rPr>
+      </w:pPr>
+      <w:proofErr w:type="spellStart"/>
+      <w:r>
+        <w:t>Node_ID</w:t>
+      </w:r>
+      <w:proofErr w:type="spellEnd"/>
+      <w:r>
+        <w:tab/>
+        <w:t>1 byte (* 0 per il Nodo 1 e 1 per il Nodo 2*)</w:t>
+      </w:r>
+    </w:p>
+    <w:p/>
+    <w:p/>
+    <w:p>
+      <w:pPr>
+        <w:rPr>
+          <w:b/>
+          <w:sz w:val="28"/>
+          <w:lang w:val="en-US"/>
+        </w:rPr>
+      </w:pPr>
+      <w:r>
+        <w:rPr>
+          <w:b/>
+          <w:sz w:val="28"/>
+          <w:lang w:val="en-US"/>
+        </w:rPr>
+        <w:t>Notify</w:t>
+      </w:r>
+    </w:p>
+    <w:p>
+      <w:pPr>
+        <w:rPr>
+          <w:lang w:val="en-US"/>
+        </w:rPr>
+      </w:pPr>
+      <w:r>
+        <w:rPr>
+          <w:lang w:val="en-US"/>
+        </w:rPr>
+        <w:t>[Unicast</w:t>
+      </w:r>
+      <w:r>
+        <w:rPr>
+          <w:lang w:val="en-US"/>
+        </w:rPr>
+        <w:t xml:space="preserve"> </w:t>
+      </w:r>
+      <w:r>
+        <w:rPr>
+          <w:lang w:val="en-US"/>
+        </w:rPr>
+        <w:t>TCP – x.x.x.x:124]</w:t>
+      </w:r>
+    </w:p>
+    <w:p>
+      <w:pPr>
+        <w:rPr>
+          <w:lang w:val="en-US"/>
+        </w:rPr>
+      </w:pPr>
+      <w:r>
+        <w:rPr>
+          <w:lang w:val="en-US"/>
+        </w:rPr>
+        <w:t xml:space="preserve">HEADER </w:t>
+      </w:r>
+      <w:r>
+        <w:rPr>
+          <w:lang w:val="en-US"/>
+        </w:rPr>
+        <w:t>TCP</w:t>
+      </w:r>
+      <w:r>
+        <w:rPr>
+          <w:lang w:val="en-US"/>
+        </w:rPr>
+        <w:t>+</w:t>
+      </w:r>
+    </w:p>
+    <w:p>
+      <w:pPr>
+        <w:rPr>
+          <w:lang w:val="en-US"/>
+        </w:rPr>
+      </w:pPr>
+      <w:r>
+        <w:rPr>
+          <w:lang w:val="en-US"/>
+        </w:rPr>
+        <w:t xml:space="preserve">0xFE </w:t>
+      </w:r>
+      <w:r>
+        <w:rPr>
+          <w:lang w:val="en-US"/>
+        </w:rPr>
+        <w:tab/>
+      </w:r>
+      <w:r>
+        <w:rPr>
+          <w:lang w:val="en-US"/>
+        </w:rPr>
+        <w:tab/>
+        <w:t>1 byte</w:t>
+      </w:r>
+    </w:p>
+    <w:p>
+      <w:pPr>
+        <w:rPr>
+          <w:lang w:val="en-US"/>
+        </w:rPr>
+      </w:pPr>
+      <w:r>
+        <w:rPr>
+          <w:lang w:val="en-US"/>
+        </w:rPr>
+        <w:t>0xFF</w:t>
+      </w:r>
+      <w:r>
+        <w:rPr>
+          <w:lang w:val="en-US"/>
+        </w:rPr>
+        <w:tab/>
+      </w:r>
+      <w:r>
+        <w:rPr>
+          <w:lang w:val="en-US"/>
+        </w:rPr>
+        <w:tab/>
+        <w:t>1 byte</w:t>
+      </w:r>
+    </w:p>
+    <w:p>
+      <w:r>
+        <w:t>0x02</w:t>
+      </w:r>
+      <w:r>
+        <w:tab/>
+      </w:r>
+      <w:r>
+        <w:tab/>
+        <w:t>1 byte (* Identificatore Notifica*)</w:t>
+      </w:r>
+    </w:p>
+    <w:p>
+      <w:proofErr w:type="spellStart"/>
+      <w:r>
+        <w:t>Node_ID</w:t>
+      </w:r>
+      <w:proofErr w:type="spellEnd"/>
+      <w:r>
+        <w:tab/>
+        <w:t>1 byte (* 0 per il Nodo 1 e 1 per il Nodo 2*)</w:t>
+      </w:r>
+    </w:p>
+    <w:p>
+      <w:r>
+        <w:t>Code</w:t>
+      </w:r>
+      <w:r>
+        <w:tab/>
+      </w:r>
+      <w:r>
+        <w:tab/>
+        <w:t>1 byte (* Indica quale proprietà è stata modificata *)</w:t>
+      </w:r>
+      <w:r>
+        <w:t xml:space="preserve"> [0x01 = Ingresso, 0x02 Uscita]</w:t>
+      </w:r>
+    </w:p>
+    <w:p>
+      <w:r>
+        <w:t>Valore</w:t>
+      </w:r>
+      <w:r>
+        <w:tab/>
+      </w:r>
+      <w:r>
+        <w:tab/>
+        <w:t xml:space="preserve">1 byte    (* </w:t>
+      </w:r>
+      <w:r>
+        <w:t xml:space="preserve">Nuovo valore </w:t>
+      </w:r>
+      <w:r>
+        <w:t>*)</w:t>
+      </w:r>
+    </w:p>
+    <w:p/>
+    <w:p>
+      <w:r>
+        <w:lastRenderedPageBreak/>
+        <w:t>JSON FORMAT</w:t>
+      </w:r>
+    </w:p>
+    <w:p>
+      <w:r>
+        <w:t>[</w:t>
+      </w:r>
+    </w:p>
+    <w:p>
+      <w:r>
+        <w:tab/>
+        <w:t>{</w:t>
+      </w:r>
+    </w:p>
+    <w:p>
+      <w:r>
+        <w:tab/>
+      </w:r>
+      <w:r>
+        <w:tab/>
+        <w:t>“time”:000000000,</w:t>
+      </w:r>
+    </w:p>
+    <w:p>
+      <w:r>
+        <w:tab/>
+      </w:r>
+      <w:r>
+        <w:tab/>
+        <w:t>“value”:00</w:t>
+      </w:r>
+    </w:p>
+    <w:p>
+      <w:r>
+        <w:tab/>
+        <w:t>},</w:t>
+      </w:r>
+    </w:p>
+    <w:p>
+      <w:r>
+        <w:tab/>
+        <w:t>.</w:t>
+      </w:r>
+    </w:p>
+    <w:p>
+      <w:r>
+        <w:tab/>
+        <w:t>.</w:t>
+      </w:r>
+    </w:p>
+    <w:p>
+      <w:r>
+        <w:tab/>
+        <w:t>.</w:t>
+      </w:r>
+    </w:p>
+    <w:p>
+      <w:r>
+        <w:tab/>
+      </w:r>
+      <w:r>
+        <w:t>{</w:t>
+      </w:r>
+    </w:p>
+    <w:p>
+      <w:r>
+        <w:tab/>
+      </w:r>
+      <w:r>
+        <w:tab/>
+        <w:t>“time”:000000000,</w:t>
+      </w:r>
+    </w:p>
+    <w:p>
+      <w:r>
+        <w:tab/>
+      </w:r>
+      <w:r>
+        <w:tab/>
+        <w:t>“value”:00</w:t>
+      </w:r>
+    </w:p>
+    <w:p>
+      <w:r>
+        <w:tab/>
+        <w:t>}</w:t>
+      </w:r>
+    </w:p>
+    <w:p>
+      <w:r>
+        <w:t>]</w:t>
       </w:r>
       <w:bookmarkStart w:id="0" w:name="_GoBack"/>
       <w:bookmarkEnd w:id="0"/>
-      <w:r>
-        <w:t>*)</w:t>
-      </w:r>
-    </w:p>
-    <w:p>
-      <w:pPr>
-        <w:rPr>
-          <w:u w:val="single"/>
-        </w:rPr>
-      </w:pPr>
-      <w:proofErr w:type="spellStart"/>
-      <w:r>
-        <w:t>Node_ID</w:t>
-      </w:r>
-      <w:proofErr w:type="spellEnd"/>
-      <w:r>
-        <w:tab/>
-        <w:t>1 byte (* 0 per il Nodo 1 e 1 per il Nodo 2*)</w:t>
-      </w:r>
-    </w:p>
-    <w:p/>
-    <w:p/>
-    <w:p>
-      <w:pPr>
-        <w:rPr>
-          <w:b/>
-          <w:sz w:val="28"/>
-          <w:lang w:val="en-US"/>
-        </w:rPr>
-      </w:pPr>
-      <w:r>
-        <w:rPr>
-          <w:b/>
-          <w:sz w:val="28"/>
-          <w:lang w:val="en-US"/>
-        </w:rPr>
-        <w:t>Notify</w:t>
-      </w:r>
-    </w:p>
-    <w:p>
-      <w:pPr>
-        <w:rPr>
-          <w:lang w:val="en-US"/>
-        </w:rPr>
-      </w:pPr>
-      <w:r>
-        <w:rPr>
-          <w:lang w:val="en-US"/>
-        </w:rPr>
-        <w:t>[Unicast</w:t>
-      </w:r>
-      <w:r>
-        <w:rPr>
-          <w:lang w:val="en-US"/>
-        </w:rPr>
-        <w:t xml:space="preserve"> </w:t>
-      </w:r>
-      <w:r>
-        <w:rPr>
-          <w:lang w:val="en-US"/>
-        </w:rPr>
-        <w:t>TCP – x.x.x.x:124]</w:t>
-      </w:r>
-    </w:p>
-    <w:p>
-      <w:pPr>
-        <w:rPr>
-          <w:lang w:val="en-US"/>
-        </w:rPr>
-      </w:pPr>
-      <w:r>
-        <w:rPr>
-          <w:lang w:val="en-US"/>
-        </w:rPr>
-        <w:t xml:space="preserve">HEADER </w:t>
-      </w:r>
-      <w:r>
-        <w:rPr>
-          <w:lang w:val="en-US"/>
-        </w:rPr>
-        <w:t>TCP</w:t>
-      </w:r>
-      <w:r>
-        <w:rPr>
-          <w:lang w:val="en-US"/>
-        </w:rPr>
-        <w:t>+</w:t>
-      </w:r>
-    </w:p>
-    <w:p>
-      <w:pPr>
-        <w:rPr>
-          <w:lang w:val="en-US"/>
-        </w:rPr>
-      </w:pPr>
-      <w:r>
-        <w:rPr>
-          <w:lang w:val="en-US"/>
-        </w:rPr>
-        <w:t xml:space="preserve">0xFE </w:t>
-      </w:r>
-      <w:r>
-        <w:rPr>
-          <w:lang w:val="en-US"/>
-        </w:rPr>
-        <w:tab/>
-      </w:r>
-      <w:r>
-        <w:rPr>
-          <w:lang w:val="en-US"/>
-        </w:rPr>
-        <w:tab/>
-        <w:t>1 byte</w:t>
-      </w:r>
-    </w:p>
-    <w:p>
-      <w:pPr>
-        <w:rPr>
-          <w:lang w:val="en-US"/>
-        </w:rPr>
-      </w:pPr>
-      <w:r>
-        <w:rPr>
-          <w:lang w:val="en-US"/>
-        </w:rPr>
-        <w:t>0xFF</w:t>
-      </w:r>
-      <w:r>
-        <w:rPr>
-          <w:lang w:val="en-US"/>
-        </w:rPr>
-        <w:tab/>
-      </w:r>
-      <w:r>
-        <w:rPr>
-          <w:lang w:val="en-US"/>
-        </w:rPr>
-        <w:tab/>
-        <w:t>1 byte</w:t>
-      </w:r>
-    </w:p>
-    <w:p>
-      <w:pPr>
-        <w:rPr>
-          <w:lang w:val="en-US"/>
-        </w:rPr>
-      </w:pPr>
-      <w:r>
-        <w:rPr>
-          <w:lang w:val="en-US"/>
-        </w:rPr>
-        <w:t>0x02</w:t>
-      </w:r>
-      <w:r>
-        <w:rPr>
-          <w:lang w:val="en-US"/>
-        </w:rPr>
-        <w:tab/>
-      </w:r>
-      <w:r>
-        <w:rPr>
-          <w:lang w:val="en-US"/>
-        </w:rPr>
-        <w:tab/>
-        <w:t>1 byte</w:t>
-      </w:r>
-      <w:r>
-        <w:rPr>
-          <w:lang w:val="en-US"/>
-        </w:rPr>
-        <w:t xml:space="preserve"> (* </w:t>
-      </w:r>
-      <w:proofErr w:type="spellStart"/>
-      <w:r>
-        <w:rPr>
-          <w:lang w:val="en-US"/>
-        </w:rPr>
-        <w:t>Identificatore</w:t>
-      </w:r>
-      <w:proofErr w:type="spellEnd"/>
-      <w:r>
-        <w:rPr>
-          <w:lang w:val="en-US"/>
-        </w:rPr>
-        <w:t xml:space="preserve"> </w:t>
-      </w:r>
-      <w:proofErr w:type="spellStart"/>
-      <w:r>
-        <w:rPr>
-          <w:lang w:val="en-US"/>
-        </w:rPr>
-        <w:t>Notifica</w:t>
-      </w:r>
-      <w:proofErr w:type="spellEnd"/>
-      <w:r>
-        <w:rPr>
-          <w:lang w:val="en-US"/>
-        </w:rPr>
-        <w:t>*)</w:t>
-      </w:r>
-    </w:p>
-    <w:p>
-      <w:proofErr w:type="spellStart"/>
-      <w:r>
-        <w:t>Node_ID</w:t>
-      </w:r>
-      <w:proofErr w:type="spellEnd"/>
-      <w:r>
-        <w:tab/>
-        <w:t>1 byte (* 0 per il Nodo 1 e 1 per il Nodo 2*)</w:t>
-      </w:r>
-    </w:p>
-    <w:p>
-      <w:r>
-        <w:t>Code</w:t>
-      </w:r>
-      <w:r>
-        <w:tab/>
-      </w:r>
-      <w:r>
-        <w:tab/>
-        <w:t>1 byte (* Indica quale proprietà è stata modificata *)</w:t>
-      </w:r>
-    </w:p>
-    <w:p>
-      <w:r>
-        <w:t>Valore</w:t>
-      </w:r>
-      <w:r>
-        <w:tab/>
-      </w:r>
-      <w:r>
-        <w:tab/>
-        <w:t xml:space="preserve">1 byte    (* </w:t>
-      </w:r>
-      <w:r>
-        <w:t xml:space="preserve">Nuovo valore </w:t>
-      </w:r>
-      <w:r>
-        <w:t>*)</w:t>
-      </w:r>
-    </w:p>
-    <w:p/>
+    </w:p>
     <w:sectPr>
       <w:pgSz w:w="11906" w:h="16838"/>
       <w:pgMar w:top="1417" w:right="1134" w:bottom="1134" w:left="1134" w:header="708" w:footer="708" w:gutter="0"/>

</xml_diff>